<commit_message>
Found old "gods" document. Now adapting it to new system.
</commit_message>
<xml_diff>
--- a/RBNew/AnthisDivineMagic.docx
+++ b/RBNew/AnthisDivineMagic.docx
@@ -6,18 +6,19 @@
       <w:pPr>
         <w:rPr>
           <w:rFonts w:ascii="Pericles" w:hAnsi="Pericles"/>
-          <w:sz w:val="20"/>
-          <w:szCs w:val="24"/>
-        </w:rPr>
-      </w:pPr>
-      <w:r>
-        <w:rPr>
-          <w:rFonts w:ascii="Pericles" w:hAnsi="Pericles"/>
           <w:b/>
           <w:sz w:val="24"/>
           <w:szCs w:val="24"/>
         </w:rPr>
-        <w:t>Gods of Anthis</w:t>
+      </w:pPr>
+      <w:r>
+        <w:rPr>
+          <w:rFonts w:ascii="Pericles" w:hAnsi="Pericles"/>
+          <w:b/>
+          <w:sz w:val="24"/>
+          <w:szCs w:val="24"/>
+        </w:rPr>
+        <w:t>Divine Magic</w:t>
       </w:r>
     </w:p>
     <w:p>
@@ -31,10 +32,11 @@
       <w:r>
         <w:rPr>
           <w:rFonts w:ascii="Pericles" w:hAnsi="Pericles"/>
-          <w:sz w:val="20"/>
-          <w:szCs w:val="24"/>
-        </w:rPr>
-        <w:t>All the races of Anthis worship the twelve Lantern Gods who defeated Shadow and brought light back to the world. Winning the war against Shadow required the Lantern Gods to consume part of its essence and thus, each god has both light and dark aspects.</w:t>
+          <w:b/>
+          <w:sz w:val="24"/>
+          <w:szCs w:val="24"/>
+        </w:rPr>
+        <w:t>Divine Favor</w:t>
       </w:r>
     </w:p>
     <w:p>
@@ -48,11 +50,44 @@
       <w:r>
         <w:rPr>
           <w:rFonts w:ascii="Pericles" w:hAnsi="Pericles"/>
+          <w:sz w:val="20"/>
+          <w:szCs w:val="24"/>
+        </w:rPr>
+        <w:t>All c</w:t>
+      </w:r>
+      <w:r>
+        <w:rPr>
+          <w:rFonts w:ascii="Pericles" w:hAnsi="Pericles"/>
+          <w:sz w:val="20"/>
+          <w:szCs w:val="24"/>
+        </w:rPr>
+        <w:t>haracters can accrue favor with the gods by performing services for them or their minions. Divine favor can be use</w:t>
+      </w:r>
+      <w:r>
+        <w:rPr>
+          <w:rFonts w:ascii="Pericles" w:hAnsi="Pericles"/>
+          <w:sz w:val="20"/>
+          <w:szCs w:val="24"/>
+        </w:rPr>
+        <w:t>d as inspiration, but only when acting directly in the interest of that god, or casting one of its invocations.</w:t>
+      </w:r>
+    </w:p>
+    <w:p>
+      <w:pPr>
+        <w:rPr>
+          <w:rFonts w:ascii="Pericles" w:hAnsi="Pericles"/>
+          <w:sz w:val="20"/>
+          <w:szCs w:val="24"/>
+        </w:rPr>
+      </w:pPr>
+      <w:r>
+        <w:rPr>
+          <w:rFonts w:ascii="Pericles" w:hAnsi="Pericles"/>
           <w:b/>
           <w:sz w:val="24"/>
           <w:szCs w:val="24"/>
         </w:rPr>
-        <w:t>Divine Favor</w:t>
+        <w:t>Boons</w:t>
       </w:r>
     </w:p>
     <w:p>
@@ -69,15 +104,7 @@
           <w:sz w:val="20"/>
           <w:szCs w:val="24"/>
         </w:rPr>
-        <w:t>Characters can accrue favor with the gods by performing services for them or their minions. Divine favor can be use</w:t>
-      </w:r>
-      <w:r>
-        <w:rPr>
-          <w:rFonts w:ascii="Pericles" w:hAnsi="Pericles"/>
-          <w:sz w:val="20"/>
-          <w:szCs w:val="24"/>
-        </w:rPr>
-        <w:t>d as inspiration, but only when acting directly in the interest of that god, or casting one of its invocations.</w:t>
+        <w:t>Divine favor can also be saved and spent on a divine boon. It takes 5 divine favor to acquire a boon. Each god has its own list of boons, each of which lasts for an extended period of time (a gaming session, or until the current task is complete), or until it is invoked by the character.</w:t>
       </w:r>
     </w:p>
     <w:p>
@@ -91,11 +118,37 @@
       <w:r>
         <w:rPr>
           <w:rFonts w:ascii="Pericles" w:hAnsi="Pericles"/>
+          <w:sz w:val="20"/>
+          <w:szCs w:val="24"/>
+        </w:rPr>
+        <w:t>Boons have a small chance (5%) to be permanent, granting a permanent power or bonus to the character.</w:t>
+      </w:r>
+    </w:p>
+    <w:p>
+      <w:pPr>
+        <w:rPr>
+          <w:rFonts w:ascii="Pericles" w:hAnsi="Pericles"/>
+          <w:sz w:val="20"/>
+          <w:szCs w:val="24"/>
+        </w:rPr>
+      </w:pPr>
+      <w:r>
+        <w:rPr>
+          <w:rFonts w:ascii="Pericles" w:hAnsi="Pericles"/>
           <w:b/>
           <w:sz w:val="24"/>
           <w:szCs w:val="24"/>
         </w:rPr>
-        <w:t>Boons</w:t>
+        <w:t>Divine Rites</w:t>
+      </w:r>
+      <w:r>
+        <w:rPr>
+          <w:rFonts w:ascii="Pericles" w:hAnsi="Pericles"/>
+          <w:b/>
+          <w:sz w:val="24"/>
+          <w:szCs w:val="24"/>
+        </w:rPr>
+        <w:t xml:space="preserve"> and Invocations</w:t>
       </w:r>
     </w:p>
     <w:p>
@@ -112,7 +165,71 @@
           <w:sz w:val="20"/>
           <w:szCs w:val="24"/>
         </w:rPr>
-        <w:t>Divine favor can also be saved and spent on a divine boon. It takes 5 divine favor to acquire a boon. Each god has its own list of boons, each of which lasts for an extended period of time (a gaming session, or until the current task is complete), or until it is invoked by the character.</w:t>
+        <w:t xml:space="preserve">Each god has a set of holy rituals that are used to honor it. </w:t>
+      </w:r>
+      <w:r>
+        <w:rPr>
+          <w:rFonts w:ascii="Pericles" w:hAnsi="Pericles"/>
+          <w:sz w:val="20"/>
+          <w:szCs w:val="24"/>
+        </w:rPr>
+        <w:t>Followers</w:t>
+      </w:r>
+      <w:r>
+        <w:rPr>
+          <w:rFonts w:ascii="Pericles" w:hAnsi="Pericles"/>
+          <w:sz w:val="20"/>
+          <w:szCs w:val="24"/>
+        </w:rPr>
+        <w:t xml:space="preserve"> can perform these rites to earn divine favor </w:t>
+      </w:r>
+      <w:r>
+        <w:rPr>
+          <w:rFonts w:ascii="Arial" w:hAnsi="Arial" w:cs="Arial"/>
+          <w:sz w:val="20"/>
+          <w:szCs w:val="24"/>
+        </w:rPr>
+        <w:t>–</w:t>
+      </w:r>
+      <w:r>
+        <w:rPr>
+          <w:rFonts w:ascii="Pericles" w:hAnsi="Pericles"/>
+          <w:sz w:val="20"/>
+          <w:szCs w:val="24"/>
+        </w:rPr>
+        <w:t xml:space="preserve"> allowing them to earn and use favor more often.</w:t>
+      </w:r>
+      <w:r>
+        <w:rPr>
+          <w:rFonts w:ascii="Pericles" w:hAnsi="Pericles"/>
+          <w:sz w:val="20"/>
+          <w:szCs w:val="24"/>
+        </w:rPr>
+        <w:t xml:space="preserve"> </w:t>
+      </w:r>
+      <w:r>
+        <w:rPr>
+          <w:rFonts w:ascii="Pericles" w:hAnsi="Pericles"/>
+          <w:sz w:val="20"/>
+          <w:szCs w:val="24"/>
+        </w:rPr>
+        <w:t xml:space="preserve">To become a </w:t>
+      </w:r>
+      <w:r>
+        <w:rPr>
+          <w:rFonts w:ascii="Pericles" w:hAnsi="Pericles"/>
+          <w:sz w:val="20"/>
+          <w:szCs w:val="24"/>
+        </w:rPr>
+        <w:t>follower</w:t>
+      </w:r>
+      <w:r>
+        <w:rPr>
+          <w:rFonts w:ascii="Pericles" w:hAnsi="Pericles"/>
+          <w:sz w:val="20"/>
+          <w:szCs w:val="24"/>
+        </w:rPr>
+        <w:t>, a character must have the Theology skill, and spend a specialization.</w:t>
       </w:r>
     </w:p>
     <w:p>
@@ -126,22 +243,745 @@
       <w:r>
         <w:rPr>
           <w:rFonts w:ascii="Pericles" w:hAnsi="Pericles"/>
+          <w:sz w:val="20"/>
+          <w:szCs w:val="24"/>
+        </w:rPr>
+        <w:t xml:space="preserve">Once a character is a </w:t>
+      </w:r>
+      <w:r>
+        <w:rPr>
+          <w:rFonts w:ascii="Pericles" w:hAnsi="Pericles"/>
+          <w:sz w:val="20"/>
+          <w:szCs w:val="24"/>
+        </w:rPr>
+        <w:t>follower</w:t>
+      </w:r>
+      <w:r>
+        <w:rPr>
+          <w:rFonts w:ascii="Pericles" w:hAnsi="Pericles"/>
+          <w:sz w:val="20"/>
+          <w:szCs w:val="24"/>
+        </w:rPr>
+        <w:t xml:space="preserve">, he can choose the Divine Invocation skill </w:t>
+      </w:r>
+      <w:r>
+        <w:rPr>
+          <w:rFonts w:ascii="Pericles" w:hAnsi="Pericles"/>
+          <w:sz w:val="20"/>
+          <w:szCs w:val="24"/>
+        </w:rPr>
+        <w:t xml:space="preserve">to become a priest, </w:t>
+      </w:r>
+      <w:r>
+        <w:rPr>
+          <w:rFonts w:ascii="Pericles" w:hAnsi="Pericles"/>
+          <w:sz w:val="20"/>
+          <w:szCs w:val="24"/>
+        </w:rPr>
+        <w:t>which allows him to cast spells in the name of his god.</w:t>
+      </w:r>
+      <w:r>
+        <w:rPr>
+          <w:rFonts w:ascii="Pericles" w:hAnsi="Pericles"/>
+          <w:sz w:val="20"/>
+          <w:szCs w:val="24"/>
+        </w:rPr>
+        <w:t xml:space="preserve"> He gains access to the divine invocation list for his chosen patron.</w:t>
+      </w:r>
+    </w:p>
+    <w:p>
+      <w:pPr>
+        <w:rPr>
+          <w:rFonts w:ascii="Pericles" w:hAnsi="Pericles"/>
+          <w:sz w:val="20"/>
+          <w:szCs w:val="24"/>
+        </w:rPr>
+      </w:pPr>
+      <w:r>
+        <w:rPr>
+          <w:rFonts w:ascii="Pericles" w:hAnsi="Pericles"/>
+          <w:sz w:val="20"/>
+          <w:szCs w:val="24"/>
+        </w:rPr>
+        <w:t>(Note: This division of rites vs. invocations might be interesting, allowing players to play “holy warriors” or be a favorite of the gods, without having to go all in and cast spells.)</w:t>
+      </w:r>
+    </w:p>
+    <w:p>
+      <w:pPr>
+        <w:rPr>
+          <w:rFonts w:ascii="Pericles" w:hAnsi="Pericles"/>
+          <w:sz w:val="20"/>
+          <w:szCs w:val="24"/>
+        </w:rPr>
+      </w:pPr>
+    </w:p>
+    <w:p>
+      <w:pPr>
+        <w:rPr>
+          <w:rFonts w:ascii="Pericles" w:hAnsi="Pericles"/>
+          <w:sz w:val="20"/>
+          <w:szCs w:val="24"/>
+        </w:rPr>
+      </w:pPr>
+      <w:r>
+        <w:rPr>
+          <w:rFonts w:ascii="Pericles" w:hAnsi="Pericles"/>
           <w:b/>
           <w:sz w:val="24"/>
           <w:szCs w:val="24"/>
         </w:rPr>
-        <w:t>Divine Rites</w:t>
-      </w:r>
-      <w:r>
+        <w:t>Gods of Anthis</w:t>
+      </w:r>
+    </w:p>
+    <w:p>
+      <w:pPr>
+        <w:rPr>
+          <w:rFonts w:ascii="Pericles" w:hAnsi="Pericles"/>
+          <w:sz w:val="20"/>
+          <w:szCs w:val="24"/>
+        </w:rPr>
+      </w:pPr>
+      <w:r>
+        <w:rPr>
+          <w:rFonts w:ascii="Pericles" w:hAnsi="Pericles"/>
+          <w:sz w:val="20"/>
+          <w:szCs w:val="24"/>
+        </w:rPr>
+        <w:t>All the races of Anthis worship the twelve Lantern Gods who defeated Shadow and brought light back to the world. Winning the war against Shadow required the Lantern Gods to consume part of its essence and thus, each god has both light and dark aspects.</w:t>
+      </w:r>
+    </w:p>
+    <w:p>
+      <w:pPr>
         <w:rPr>
           <w:rFonts w:ascii="Pericles" w:hAnsi="Pericles"/>
           <w:b/>
           <w:sz w:val="24"/>
           <w:szCs w:val="24"/>
         </w:rPr>
-        <w:t xml:space="preserve"> and Invocations</w:t>
+      </w:pPr>
+      <w:r>
+        <w:rPr>
+          <w:rFonts w:ascii="Pericles" w:hAnsi="Pericles"/>
+          <w:sz w:val="24"/>
+          <w:szCs w:val="24"/>
+        </w:rPr>
+        <w:t xml:space="preserve"> </w:t>
+      </w:r>
+      <w:r>
+        <w:rPr>
+          <w:rFonts w:ascii="Pericles" w:hAnsi="Pericles"/>
+          <w:b/>
+          <w:sz w:val="24"/>
+          <w:szCs w:val="24"/>
+        </w:rPr>
+        <w:t xml:space="preserve">Aquae (AW </w:t>
+      </w:r>
+      <w:r>
+        <w:rPr>
+          <w:rFonts w:ascii="Arial" w:hAnsi="Arial" w:cs="Arial"/>
+          <w:b/>
+          <w:sz w:val="24"/>
+          <w:szCs w:val="24"/>
+        </w:rPr>
+        <w:t>–</w:t>
+      </w:r>
+      <w:r>
+        <w:rPr>
+          <w:rFonts w:ascii="Pericles" w:hAnsi="Pericles"/>
+          <w:b/>
+          <w:sz w:val="24"/>
+          <w:szCs w:val="24"/>
+        </w:rPr>
+        <w:t xml:space="preserve"> kay)</w:t>
       </w:r>
     </w:p>
+    <w:tbl>
+      <w:tblPr>
+        <w:tblW w:w="0" w:type="auto"/>
+        <w:tblInd w:w="98" w:type="dxa"/>
+        <w:tblCellMar>
+          <w:left w:w="10" w:type="dxa"/>
+          <w:right w:w="10" w:type="dxa"/>
+        </w:tblCellMar>
+        <w:tblLook w:val="04A0" w:firstRow="1" w:lastRow="0" w:firstColumn="1" w:lastColumn="0" w:noHBand="0" w:noVBand="1"/>
+      </w:tblPr>
+      <w:tblGrid>
+        <w:gridCol w:w="9252"/>
+      </w:tblGrid>
+      <w:tr>
+        <w:trPr>
+          <w:trHeight w:val="1"/>
+        </w:trPr>
+        <w:tc>
+          <w:tcPr>
+            <w:tcW w:w="9252" w:type="dxa"/>
+            <w:tcBorders>
+              <w:top w:val="single" w:sz="4" w:space="0" w:color="000000"/>
+              <w:left w:val="single" w:sz="4" w:space="0" w:color="000000"/>
+              <w:bottom w:val="single" w:sz="4" w:space="0" w:color="000000"/>
+              <w:right w:val="single" w:sz="4" w:space="0" w:color="000000"/>
+            </w:tcBorders>
+            <w:shd w:val="clear" w:color="auto" w:fill="FFFFFF"/>
+            <w:tcMar>
+              <w:top w:w="0" w:type="dxa"/>
+              <w:left w:w="108" w:type="dxa"/>
+              <w:bottom w:w="0" w:type="dxa"/>
+              <w:right w:w="108" w:type="dxa"/>
+            </w:tcMar>
+          </w:tcPr>
+          <w:p>
+            <w:pPr>
+              <w:rPr>
+                <w:rFonts w:ascii="Pericles" w:hAnsi="Pericles"/>
+                <w:sz w:val="20"/>
+                <w:szCs w:val="24"/>
+              </w:rPr>
+            </w:pPr>
+            <w:r>
+              <w:rPr>
+                <w:rFonts w:ascii="Pericles" w:hAnsi="Pericles"/>
+                <w:b/>
+                <w:sz w:val="20"/>
+                <w:szCs w:val="24"/>
+              </w:rPr>
+              <w:t>Overview:</w:t>
+            </w:r>
+            <w:r>
+              <w:rPr>
+                <w:rFonts w:ascii="Pericles" w:hAnsi="Pericles"/>
+                <w:sz w:val="20"/>
+                <w:szCs w:val="24"/>
+              </w:rPr>
+              <w:t xml:space="preserve"> Aquae is the god of rivers, builders (particularly carpenters), community and agriculture. He represents ingenuity, invention and the triumph of man over his environment. He is especially revered by humans and dwarves.</w:t>
+            </w:r>
+          </w:p>
+          <w:p>
+            <w:pPr>
+              <w:rPr>
+                <w:rFonts w:ascii="Pericles" w:hAnsi="Pericles"/>
+                <w:sz w:val="20"/>
+                <w:szCs w:val="24"/>
+              </w:rPr>
+            </w:pPr>
+          </w:p>
+          <w:p>
+            <w:pPr>
+              <w:rPr>
+                <w:rFonts w:ascii="Pericles" w:hAnsi="Pericles"/>
+                <w:sz w:val="20"/>
+                <w:szCs w:val="24"/>
+              </w:rPr>
+            </w:pPr>
+            <w:r>
+              <w:rPr>
+                <w:rFonts w:ascii="Pericles" w:hAnsi="Pericles"/>
+                <w:sz w:val="20"/>
+                <w:szCs w:val="24"/>
+              </w:rPr>
+              <w:lastRenderedPageBreak/>
+              <w:t>Aquae is also “God of Locusts” and his darker aspect rules over insects (particularly those that harm crops), floods and swamps.</w:t>
+            </w:r>
+          </w:p>
+        </w:tc>
+      </w:tr>
+      <w:tr>
+        <w:trPr>
+          <w:trHeight w:val="1"/>
+        </w:trPr>
+        <w:tc>
+          <w:tcPr>
+            <w:tcW w:w="9252" w:type="dxa"/>
+            <w:tcBorders>
+              <w:top w:val="single" w:sz="4" w:space="0" w:color="000000"/>
+              <w:left w:val="single" w:sz="4" w:space="0" w:color="000000"/>
+              <w:bottom w:val="single" w:sz="4" w:space="0" w:color="000000"/>
+              <w:right w:val="single" w:sz="4" w:space="0" w:color="000000"/>
+            </w:tcBorders>
+            <w:shd w:val="clear" w:color="auto" w:fill="FFFFFF"/>
+            <w:tcMar>
+              <w:top w:w="0" w:type="dxa"/>
+              <w:left w:w="108" w:type="dxa"/>
+              <w:bottom w:w="0" w:type="dxa"/>
+              <w:right w:w="108" w:type="dxa"/>
+            </w:tcMar>
+            <w:hideMark/>
+          </w:tcPr>
+          <w:p>
+            <w:pPr>
+              <w:rPr>
+                <w:rFonts w:ascii="Pericles" w:hAnsi="Pericles"/>
+                <w:sz w:val="20"/>
+                <w:szCs w:val="24"/>
+              </w:rPr>
+            </w:pPr>
+            <w:r>
+              <w:rPr>
+                <w:rFonts w:ascii="Pericles" w:hAnsi="Pericles"/>
+                <w:b/>
+                <w:sz w:val="20"/>
+                <w:szCs w:val="24"/>
+              </w:rPr>
+              <w:lastRenderedPageBreak/>
+              <w:t>Rites:</w:t>
+            </w:r>
+            <w:r>
+              <w:rPr>
+                <w:rFonts w:ascii="Pericles" w:hAnsi="Pericles"/>
+                <w:sz w:val="20"/>
+                <w:szCs w:val="24"/>
+              </w:rPr>
+              <w:t xml:space="preserve"> </w:t>
+            </w:r>
+          </w:p>
+          <w:p>
+            <w:pPr>
+              <w:numPr>
+                <w:ilvl w:val="0"/>
+                <w:numId w:val="1"/>
+              </w:numPr>
+              <w:rPr>
+                <w:rFonts w:ascii="Pericles" w:hAnsi="Pericles"/>
+                <w:i/>
+                <w:sz w:val="20"/>
+                <w:szCs w:val="24"/>
+              </w:rPr>
+            </w:pPr>
+            <w:proofErr w:type="spellStart"/>
+            <w:r>
+              <w:rPr>
+                <w:rFonts w:ascii="Pericles" w:hAnsi="Pericles"/>
+                <w:b/>
+                <w:i/>
+                <w:sz w:val="20"/>
+                <w:szCs w:val="24"/>
+              </w:rPr>
+              <w:t>Aquae’s</w:t>
+            </w:r>
+            <w:proofErr w:type="spellEnd"/>
+            <w:r>
+              <w:rPr>
+                <w:rFonts w:ascii="Pericles" w:hAnsi="Pericles"/>
+                <w:b/>
+                <w:i/>
+                <w:sz w:val="20"/>
+                <w:szCs w:val="24"/>
+              </w:rPr>
+              <w:t xml:space="preserve"> Blessing</w:t>
+            </w:r>
+            <w:r>
+              <w:rPr>
+                <w:rFonts w:ascii="Pericles" w:hAnsi="Pericles"/>
+                <w:i/>
+                <w:sz w:val="20"/>
+                <w:szCs w:val="24"/>
+              </w:rPr>
+              <w:t xml:space="preserve"> </w:t>
+            </w:r>
+            <w:r>
+              <w:rPr>
+                <w:rFonts w:ascii="Arial" w:hAnsi="Arial" w:cs="Arial"/>
+                <w:sz w:val="20"/>
+                <w:szCs w:val="24"/>
+              </w:rPr>
+              <w:t>–</w:t>
+            </w:r>
+            <w:r>
+              <w:rPr>
+                <w:rFonts w:ascii="Pericles" w:hAnsi="Pericles"/>
+                <w:sz w:val="20"/>
+                <w:szCs w:val="24"/>
+              </w:rPr>
+              <w:t xml:space="preserve"> When a building is erected, a symbol of Aquae is often buried in the foundation or walls. Symbols are usually made of wood with ornamental stones for decoration (100 g). However, those who are wealthy or looking for special blessings from the god of builders sometimes make more ornate offerings.</w:t>
+            </w:r>
+          </w:p>
+          <w:p>
+            <w:pPr>
+              <w:numPr>
+                <w:ilvl w:val="0"/>
+                <w:numId w:val="1"/>
+              </w:numPr>
+              <w:rPr>
+                <w:rFonts w:ascii="Pericles" w:hAnsi="Pericles"/>
+                <w:sz w:val="20"/>
+                <w:szCs w:val="24"/>
+              </w:rPr>
+            </w:pPr>
+            <w:r>
+              <w:rPr>
+                <w:rFonts w:ascii="Pericles" w:hAnsi="Pericles"/>
+                <w:b/>
+                <w:i/>
+                <w:sz w:val="20"/>
+                <w:szCs w:val="24"/>
+              </w:rPr>
+              <w:t>Farmer’s Prayer</w:t>
+            </w:r>
+            <w:r>
+              <w:rPr>
+                <w:rFonts w:ascii="Pericles" w:hAnsi="Pericles"/>
+                <w:sz w:val="20"/>
+                <w:szCs w:val="24"/>
+              </w:rPr>
+              <w:t xml:space="preserve"> </w:t>
+            </w:r>
+            <w:r>
+              <w:rPr>
+                <w:rFonts w:ascii="Arial" w:hAnsi="Arial" w:cs="Arial"/>
+                <w:sz w:val="20"/>
+                <w:szCs w:val="24"/>
+              </w:rPr>
+              <w:t>–</w:t>
+            </w:r>
+            <w:r>
+              <w:rPr>
+                <w:rFonts w:ascii="Pericles" w:hAnsi="Pericles"/>
+                <w:sz w:val="20"/>
+                <w:szCs w:val="24"/>
+              </w:rPr>
+              <w:t xml:space="preserve"> Every year before planting, villages hold a special festival to Aquae to pray for a good harvest.</w:t>
+            </w:r>
+          </w:p>
+          <w:p>
+            <w:pPr>
+              <w:numPr>
+                <w:ilvl w:val="0"/>
+                <w:numId w:val="1"/>
+              </w:numPr>
+              <w:rPr>
+                <w:rFonts w:ascii="Pericles" w:hAnsi="Pericles"/>
+                <w:sz w:val="20"/>
+                <w:szCs w:val="24"/>
+              </w:rPr>
+            </w:pPr>
+            <w:r>
+              <w:rPr>
+                <w:rFonts w:ascii="Pericles" w:hAnsi="Pericles"/>
+                <w:b/>
+                <w:i/>
+                <w:sz w:val="20"/>
+                <w:szCs w:val="24"/>
+              </w:rPr>
+              <w:t xml:space="preserve">River Prayer </w:t>
+            </w:r>
+            <w:r>
+              <w:rPr>
+                <w:rFonts w:ascii="Arial" w:hAnsi="Arial" w:cs="Arial"/>
+                <w:i/>
+                <w:sz w:val="20"/>
+                <w:szCs w:val="24"/>
+              </w:rPr>
+              <w:t>–</w:t>
+            </w:r>
+            <w:r>
+              <w:rPr>
+                <w:rFonts w:ascii="Pericles" w:hAnsi="Pericles"/>
+                <w:i/>
+                <w:sz w:val="20"/>
+                <w:szCs w:val="24"/>
+              </w:rPr>
+              <w:t xml:space="preserve"> </w:t>
+            </w:r>
+            <w:r>
+              <w:rPr>
+                <w:rFonts w:ascii="Pericles" w:hAnsi="Pericles"/>
+                <w:sz w:val="20"/>
+                <w:szCs w:val="24"/>
+              </w:rPr>
+              <w:t>When crossing a river, it is customary to say a prayer to Aquae, or even leave a small sacrifice of gold, or grain.</w:t>
+            </w:r>
+          </w:p>
+        </w:tc>
+      </w:tr>
+      <w:tr>
+        <w:trPr>
+          <w:trHeight w:val="1"/>
+        </w:trPr>
+        <w:tc>
+          <w:tcPr>
+            <w:tcW w:w="9252" w:type="dxa"/>
+            <w:tcBorders>
+              <w:top w:val="single" w:sz="4" w:space="0" w:color="000000"/>
+              <w:left w:val="single" w:sz="4" w:space="0" w:color="000000"/>
+              <w:bottom w:val="single" w:sz="4" w:space="0" w:color="000000"/>
+              <w:right w:val="single" w:sz="4" w:space="0" w:color="000000"/>
+            </w:tcBorders>
+            <w:shd w:val="clear" w:color="auto" w:fill="FFFFFF"/>
+            <w:tcMar>
+              <w:top w:w="0" w:type="dxa"/>
+              <w:left w:w="108" w:type="dxa"/>
+              <w:bottom w:w="0" w:type="dxa"/>
+              <w:right w:w="108" w:type="dxa"/>
+            </w:tcMar>
+            <w:hideMark/>
+          </w:tcPr>
+          <w:p>
+            <w:pPr>
+              <w:rPr>
+                <w:rFonts w:ascii="Pericles" w:hAnsi="Pericles"/>
+                <w:sz w:val="20"/>
+                <w:szCs w:val="24"/>
+              </w:rPr>
+            </w:pPr>
+            <w:r>
+              <w:rPr>
+                <w:rFonts w:ascii="Pericles" w:hAnsi="Pericles"/>
+                <w:b/>
+                <w:sz w:val="20"/>
+                <w:szCs w:val="24"/>
+              </w:rPr>
+              <w:t>Rivalries:</w:t>
+            </w:r>
+            <w:r>
+              <w:rPr>
+                <w:rFonts w:ascii="Pericles" w:hAnsi="Pericles"/>
+                <w:sz w:val="20"/>
+                <w:szCs w:val="24"/>
+              </w:rPr>
+              <w:t xml:space="preserve"> Aquae competes with </w:t>
+            </w:r>
+            <w:proofErr w:type="spellStart"/>
+            <w:r>
+              <w:rPr>
+                <w:rFonts w:ascii="Pericles" w:hAnsi="Pericles"/>
+                <w:sz w:val="20"/>
+                <w:szCs w:val="24"/>
+              </w:rPr>
+              <w:t>Uldar</w:t>
+            </w:r>
+            <w:proofErr w:type="spellEnd"/>
+            <w:r>
+              <w:rPr>
+                <w:rFonts w:ascii="Pericles" w:hAnsi="Pericles"/>
+                <w:sz w:val="20"/>
+                <w:szCs w:val="24"/>
+              </w:rPr>
+              <w:t xml:space="preserve"> for dominion over water. Over the years, this rivalry has become increasingly bitter and priests of these two gods will often fight.</w:t>
+            </w:r>
+          </w:p>
+        </w:tc>
+      </w:tr>
+      <w:tr>
+        <w:trPr>
+          <w:trHeight w:val="1"/>
+        </w:trPr>
+        <w:tc>
+          <w:tcPr>
+            <w:tcW w:w="9252" w:type="dxa"/>
+            <w:tcBorders>
+              <w:top w:val="single" w:sz="4" w:space="0" w:color="000000"/>
+              <w:left w:val="single" w:sz="4" w:space="0" w:color="000000"/>
+              <w:bottom w:val="single" w:sz="4" w:space="0" w:color="000000"/>
+              <w:right w:val="single" w:sz="4" w:space="0" w:color="000000"/>
+            </w:tcBorders>
+            <w:shd w:val="clear" w:color="auto" w:fill="FFFFFF"/>
+            <w:tcMar>
+              <w:top w:w="0" w:type="dxa"/>
+              <w:left w:w="108" w:type="dxa"/>
+              <w:bottom w:w="0" w:type="dxa"/>
+              <w:right w:w="108" w:type="dxa"/>
+            </w:tcMar>
+            <w:hideMark/>
+          </w:tcPr>
+          <w:p>
+            <w:pPr>
+              <w:rPr>
+                <w:rFonts w:ascii="Pericles" w:hAnsi="Pericles"/>
+                <w:sz w:val="20"/>
+                <w:szCs w:val="24"/>
+              </w:rPr>
+            </w:pPr>
+            <w:r>
+              <w:rPr>
+                <w:rFonts w:ascii="Pericles" w:hAnsi="Pericles"/>
+                <w:b/>
+                <w:sz w:val="20"/>
+                <w:szCs w:val="24"/>
+              </w:rPr>
+              <w:t>Sacrifices:</w:t>
+            </w:r>
+            <w:r>
+              <w:rPr>
+                <w:rFonts w:ascii="Pericles" w:hAnsi="Pericles"/>
+                <w:sz w:val="20"/>
+                <w:szCs w:val="24"/>
+              </w:rPr>
+              <w:t xml:space="preserve"> Aquae favors sacrifices of gold, tools and agricultural goods.</w:t>
+            </w:r>
+          </w:p>
+        </w:tc>
+      </w:tr>
+      <w:tr>
+        <w:trPr>
+          <w:trHeight w:val="1"/>
+        </w:trPr>
+        <w:tc>
+          <w:tcPr>
+            <w:tcW w:w="9252" w:type="dxa"/>
+            <w:tcBorders>
+              <w:top w:val="single" w:sz="4" w:space="0" w:color="000000"/>
+              <w:left w:val="single" w:sz="4" w:space="0" w:color="000000"/>
+              <w:bottom w:val="single" w:sz="4" w:space="0" w:color="000000"/>
+              <w:right w:val="single" w:sz="4" w:space="0" w:color="000000"/>
+            </w:tcBorders>
+            <w:shd w:val="clear" w:color="auto" w:fill="FFFFFF"/>
+            <w:tcMar>
+              <w:top w:w="0" w:type="dxa"/>
+              <w:left w:w="108" w:type="dxa"/>
+              <w:bottom w:w="0" w:type="dxa"/>
+              <w:right w:w="108" w:type="dxa"/>
+            </w:tcMar>
+            <w:hideMark/>
+          </w:tcPr>
+          <w:p>
+            <w:pPr>
+              <w:rPr>
+                <w:rFonts w:ascii="Pericles" w:hAnsi="Pericles"/>
+                <w:sz w:val="20"/>
+                <w:szCs w:val="24"/>
+              </w:rPr>
+            </w:pPr>
+            <w:r>
+              <w:rPr>
+                <w:rFonts w:ascii="Pericles" w:hAnsi="Pericles"/>
+                <w:b/>
+                <w:sz w:val="20"/>
+                <w:szCs w:val="24"/>
+              </w:rPr>
+              <w:t>Using Divine</w:t>
+            </w:r>
+            <w:r>
+              <w:rPr>
+                <w:rFonts w:ascii="Pericles" w:hAnsi="Pericles"/>
+                <w:b/>
+                <w:sz w:val="20"/>
+                <w:szCs w:val="24"/>
+              </w:rPr>
+              <w:t xml:space="preserve"> Favor:</w:t>
+            </w:r>
+            <w:r>
+              <w:rPr>
+                <w:rFonts w:ascii="Pericles" w:hAnsi="Pericles"/>
+                <w:sz w:val="20"/>
+                <w:szCs w:val="24"/>
+              </w:rPr>
+              <w:t xml:space="preserve"> </w:t>
+            </w:r>
+          </w:p>
+          <w:p>
+            <w:pPr>
+              <w:pStyle w:val="ListParagraph"/>
+              <w:numPr>
+                <w:ilvl w:val="0"/>
+                <w:numId w:val="4"/>
+              </w:numPr>
+              <w:rPr>
+                <w:rFonts w:ascii="Pericles" w:hAnsi="Pericles"/>
+                <w:sz w:val="20"/>
+                <w:szCs w:val="24"/>
+              </w:rPr>
+            </w:pPr>
+            <w:r>
+              <w:rPr>
+                <w:rFonts w:ascii="Pericles" w:hAnsi="Pericles"/>
+                <w:sz w:val="20"/>
+                <w:szCs w:val="24"/>
+              </w:rPr>
+              <w:t>Using the skills Craftsman, Herb Lore, Trade</w:t>
+            </w:r>
+          </w:p>
+          <w:p>
+            <w:pPr>
+              <w:pStyle w:val="ListParagraph"/>
+              <w:numPr>
+                <w:ilvl w:val="0"/>
+                <w:numId w:val="4"/>
+              </w:numPr>
+              <w:rPr>
+                <w:rFonts w:ascii="Pericles" w:hAnsi="Pericles"/>
+                <w:sz w:val="20"/>
+                <w:szCs w:val="24"/>
+              </w:rPr>
+            </w:pPr>
+            <w:r>
+              <w:rPr>
+                <w:rFonts w:ascii="Pericles" w:hAnsi="Pericles"/>
+                <w:sz w:val="20"/>
+                <w:szCs w:val="24"/>
+              </w:rPr>
+              <w:t>Doing farm work, or protecting a farm, homestead, or city</w:t>
+            </w:r>
+          </w:p>
+          <w:p>
+            <w:pPr>
+              <w:pStyle w:val="ListParagraph"/>
+              <w:numPr>
+                <w:ilvl w:val="0"/>
+                <w:numId w:val="4"/>
+              </w:numPr>
+              <w:rPr>
+                <w:rFonts w:ascii="Pericles" w:hAnsi="Pericles"/>
+                <w:sz w:val="20"/>
+                <w:szCs w:val="24"/>
+              </w:rPr>
+            </w:pPr>
+            <w:r>
+              <w:rPr>
+                <w:rFonts w:ascii="Pericles" w:hAnsi="Pericles"/>
+                <w:sz w:val="20"/>
+                <w:szCs w:val="24"/>
+              </w:rPr>
+              <w:t>Crossing a river</w:t>
+            </w:r>
+            <w:bookmarkStart w:id="0" w:name="_GoBack"/>
+            <w:bookmarkEnd w:id="0"/>
+          </w:p>
+          <w:p>
+            <w:pPr>
+              <w:pStyle w:val="ListParagraph"/>
+              <w:numPr>
+                <w:ilvl w:val="0"/>
+                <w:numId w:val="4"/>
+              </w:numPr>
+              <w:rPr>
+                <w:rFonts w:ascii="Pericles" w:hAnsi="Pericles"/>
+                <w:sz w:val="20"/>
+                <w:szCs w:val="24"/>
+              </w:rPr>
+            </w:pPr>
+            <w:r>
+              <w:rPr>
+                <w:rFonts w:ascii="Pericles" w:hAnsi="Pericles"/>
+                <w:sz w:val="20"/>
+                <w:szCs w:val="24"/>
+              </w:rPr>
+              <w:t>Participating in the construction of a community building</w:t>
+            </w:r>
+          </w:p>
+          <w:p>
+            <w:pPr>
+              <w:pStyle w:val="ListParagraph"/>
+              <w:numPr>
+                <w:ilvl w:val="0"/>
+                <w:numId w:val="4"/>
+              </w:numPr>
+              <w:rPr>
+                <w:rFonts w:ascii="Pericles" w:hAnsi="Pericles"/>
+                <w:sz w:val="20"/>
+                <w:szCs w:val="24"/>
+              </w:rPr>
+            </w:pPr>
+            <w:r>
+              <w:rPr>
+                <w:rFonts w:ascii="Pericles" w:hAnsi="Pericles"/>
+                <w:sz w:val="20"/>
+                <w:szCs w:val="24"/>
+              </w:rPr>
+              <w:t>Showing hospitality to guests</w:t>
+            </w:r>
+          </w:p>
+        </w:tc>
+      </w:tr>
+    </w:tbl>
     <w:p>
       <w:pPr>
         <w:rPr>
@@ -150,74 +990,6 @@
           <w:szCs w:val="24"/>
         </w:rPr>
       </w:pPr>
-      <w:r>
-        <w:rPr>
-          <w:rFonts w:ascii="Pericles" w:hAnsi="Pericles"/>
-          <w:sz w:val="20"/>
-          <w:szCs w:val="24"/>
-        </w:rPr>
-        <w:t xml:space="preserve">Each god has a set of holy rituals that are used to honor it. Priests can perform these rites to earn divine favor </w:t>
-      </w:r>
-      <w:r>
-        <w:rPr>
-          <w:rFonts w:ascii="Arial" w:hAnsi="Arial" w:cs="Arial"/>
-          <w:sz w:val="20"/>
-          <w:szCs w:val="24"/>
-        </w:rPr>
-        <w:t>–</w:t>
-      </w:r>
-      <w:r>
-        <w:rPr>
-          <w:rFonts w:ascii="Pericles" w:hAnsi="Pericles"/>
-          <w:sz w:val="20"/>
-          <w:szCs w:val="24"/>
-        </w:rPr>
-        <w:t xml:space="preserve"> allowing them to earn and use favor more often.</w:t>
-      </w:r>
-      <w:r>
-        <w:rPr>
-          <w:rFonts w:ascii="Pericles" w:hAnsi="Pericles"/>
-          <w:sz w:val="20"/>
-          <w:szCs w:val="24"/>
-        </w:rPr>
-        <w:t xml:space="preserve"> </w:t>
-      </w:r>
-      <w:r>
-        <w:rPr>
-          <w:rFonts w:ascii="Pericles" w:hAnsi="Pericles"/>
-          <w:sz w:val="20"/>
-          <w:szCs w:val="24"/>
-        </w:rPr>
-        <w:t>To become a priest, a character must have the Theology skill, and spend a specialization.</w:t>
-      </w:r>
-    </w:p>
-    <w:p>
-      <w:pPr>
-        <w:rPr>
-          <w:rFonts w:ascii="Pericles" w:hAnsi="Pericles"/>
-          <w:sz w:val="20"/>
-          <w:szCs w:val="24"/>
-        </w:rPr>
-      </w:pPr>
-      <w:r>
-        <w:rPr>
-          <w:rFonts w:ascii="Pericles" w:hAnsi="Pericles"/>
-          <w:sz w:val="20"/>
-          <w:szCs w:val="24"/>
-        </w:rPr>
-        <w:t>Once a character is a priest, he can choose the Divine Invocation skill which allows him to cast spells in the name of his god.</w:t>
-      </w:r>
-    </w:p>
-    <w:p>
-      <w:pPr>
-        <w:rPr>
-          <w:rFonts w:ascii="Pericles" w:hAnsi="Pericles"/>
-          <w:sz w:val="20"/>
-          <w:szCs w:val="24"/>
-        </w:rPr>
-      </w:pPr>
-      <w:bookmarkStart w:id="0" w:name="_GoBack"/>
-      <w:bookmarkEnd w:id="0"/>
     </w:p>
     <w:sectPr>
       <w:pgSz w:w="12240" w:h="15840"/>
@@ -227,6 +999,345 @@
     </w:sectPr>
   </w:body>
 </w:document>
+</file>
+
+<file path=word/numbering.xml><?xml version="1.0" encoding="utf-8"?>
+<w:numbering xmlns:wpc="http://schemas.microsoft.com/office/word/2010/wordprocessingCanvas" xmlns:mc="http://schemas.openxmlformats.org/markup-compatibility/2006" xmlns:o="urn:schemas-microsoft-com:office:office" xmlns:r="http://schemas.openxmlformats.org/officeDocument/2006/relationships" xmlns:m="http://schemas.openxmlformats.org/officeDocument/2006/math" xmlns:v="urn:schemas-microsoft-com:vml" xmlns:wp14="http://schemas.microsoft.com/office/word/2010/wordprocessingDrawing" xmlns:wp="http://schemas.openxmlformats.org/drawingml/2006/wordprocessingDrawing" xmlns:w10="urn:schemas-microsoft-com:office:word" xmlns:w="http://schemas.openxmlformats.org/wordprocessingml/2006/main" xmlns:w14="http://schemas.microsoft.com/office/word/2010/wordml" xmlns:w15="http://schemas.microsoft.com/office/word/2012/wordml" xmlns:wpg="http://schemas.microsoft.com/office/word/2010/wordprocessingGroup" xmlns:wpi="http://schemas.microsoft.com/office/word/2010/wordprocessingInk" xmlns:wne="http://schemas.microsoft.com/office/word/2006/wordml" xmlns:wps="http://schemas.microsoft.com/office/word/2010/wordprocessingShape" mc:Ignorable="w14 w15 wp14">
+  <w:abstractNum w:abstractNumId="0" w15:restartNumberingAfterBreak="0">
+    <w:nsid w:val="29317232"/>
+    <w:multiLevelType w:val="hybridMultilevel"/>
+    <w:tmpl w:val="6D302234"/>
+    <w:lvl w:ilvl="0" w:tplc="04090001">
+      <w:start w:val="1"/>
+      <w:numFmt w:val="bullet"/>
+      <w:lvlText w:val=""/>
+      <w:lvlJc w:val="left"/>
+      <w:pPr>
+        <w:ind w:left="720" w:hanging="360"/>
+      </w:pPr>
+      <w:rPr>
+        <w:rFonts w:ascii="Symbol" w:hAnsi="Symbol" w:hint="default"/>
+      </w:rPr>
+    </w:lvl>
+    <w:lvl w:ilvl="1" w:tplc="04090003">
+      <w:start w:val="1"/>
+      <w:numFmt w:val="bullet"/>
+      <w:lvlText w:val="o"/>
+      <w:lvlJc w:val="left"/>
+      <w:pPr>
+        <w:ind w:left="1440" w:hanging="360"/>
+      </w:pPr>
+      <w:rPr>
+        <w:rFonts w:ascii="Courier New" w:hAnsi="Courier New" w:cs="Courier New" w:hint="default"/>
+      </w:rPr>
+    </w:lvl>
+    <w:lvl w:ilvl="2" w:tplc="04090005">
+      <w:start w:val="1"/>
+      <w:numFmt w:val="bullet"/>
+      <w:lvlText w:val=""/>
+      <w:lvlJc w:val="left"/>
+      <w:pPr>
+        <w:ind w:left="2160" w:hanging="360"/>
+      </w:pPr>
+      <w:rPr>
+        <w:rFonts w:ascii="Wingdings" w:hAnsi="Wingdings" w:hint="default"/>
+      </w:rPr>
+    </w:lvl>
+    <w:lvl w:ilvl="3" w:tplc="04090001">
+      <w:start w:val="1"/>
+      <w:numFmt w:val="bullet"/>
+      <w:lvlText w:val=""/>
+      <w:lvlJc w:val="left"/>
+      <w:pPr>
+        <w:ind w:left="2880" w:hanging="360"/>
+      </w:pPr>
+      <w:rPr>
+        <w:rFonts w:ascii="Symbol" w:hAnsi="Symbol" w:hint="default"/>
+      </w:rPr>
+    </w:lvl>
+    <w:lvl w:ilvl="4" w:tplc="04090003">
+      <w:start w:val="1"/>
+      <w:numFmt w:val="bullet"/>
+      <w:lvlText w:val="o"/>
+      <w:lvlJc w:val="left"/>
+      <w:pPr>
+        <w:ind w:left="3600" w:hanging="360"/>
+      </w:pPr>
+      <w:rPr>
+        <w:rFonts w:ascii="Courier New" w:hAnsi="Courier New" w:cs="Courier New" w:hint="default"/>
+      </w:rPr>
+    </w:lvl>
+    <w:lvl w:ilvl="5" w:tplc="04090005">
+      <w:start w:val="1"/>
+      <w:numFmt w:val="bullet"/>
+      <w:lvlText w:val=""/>
+      <w:lvlJc w:val="left"/>
+      <w:pPr>
+        <w:ind w:left="4320" w:hanging="360"/>
+      </w:pPr>
+      <w:rPr>
+        <w:rFonts w:ascii="Wingdings" w:hAnsi="Wingdings" w:hint="default"/>
+      </w:rPr>
+    </w:lvl>
+    <w:lvl w:ilvl="6" w:tplc="04090001">
+      <w:start w:val="1"/>
+      <w:numFmt w:val="bullet"/>
+      <w:lvlText w:val=""/>
+      <w:lvlJc w:val="left"/>
+      <w:pPr>
+        <w:ind w:left="5040" w:hanging="360"/>
+      </w:pPr>
+      <w:rPr>
+        <w:rFonts w:ascii="Symbol" w:hAnsi="Symbol" w:hint="default"/>
+      </w:rPr>
+    </w:lvl>
+    <w:lvl w:ilvl="7" w:tplc="04090003">
+      <w:start w:val="1"/>
+      <w:numFmt w:val="bullet"/>
+      <w:lvlText w:val="o"/>
+      <w:lvlJc w:val="left"/>
+      <w:pPr>
+        <w:ind w:left="5760" w:hanging="360"/>
+      </w:pPr>
+      <w:rPr>
+        <w:rFonts w:ascii="Courier New" w:hAnsi="Courier New" w:cs="Courier New" w:hint="default"/>
+      </w:rPr>
+    </w:lvl>
+    <w:lvl w:ilvl="8" w:tplc="04090005">
+      <w:start w:val="1"/>
+      <w:numFmt w:val="bullet"/>
+      <w:lvlText w:val=""/>
+      <w:lvlJc w:val="left"/>
+      <w:pPr>
+        <w:ind w:left="6480" w:hanging="360"/>
+      </w:pPr>
+      <w:rPr>
+        <w:rFonts w:ascii="Wingdings" w:hAnsi="Wingdings" w:hint="default"/>
+      </w:rPr>
+    </w:lvl>
+  </w:abstractNum>
+  <w:abstractNum w:abstractNumId="1" w15:restartNumberingAfterBreak="0">
+    <w:nsid w:val="433F7ABF"/>
+    <w:multiLevelType w:val="multilevel"/>
+    <w:tmpl w:val="AC442474"/>
+    <w:lvl w:ilvl="0">
+      <w:start w:val="1"/>
+      <w:numFmt w:val="bullet"/>
+      <w:lvlText w:val="•"/>
+      <w:lvlJc w:val="left"/>
+      <w:pPr>
+        <w:ind w:left="0" w:firstLine="0"/>
+      </w:pPr>
+    </w:lvl>
+    <w:lvl w:ilvl="1">
+      <w:numFmt w:val="decimal"/>
+      <w:lvlText w:val=""/>
+      <w:lvlJc w:val="left"/>
+      <w:pPr>
+        <w:ind w:left="0" w:firstLine="0"/>
+      </w:pPr>
+    </w:lvl>
+    <w:lvl w:ilvl="2">
+      <w:numFmt w:val="decimal"/>
+      <w:lvlText w:val=""/>
+      <w:lvlJc w:val="left"/>
+      <w:pPr>
+        <w:ind w:left="0" w:firstLine="0"/>
+      </w:pPr>
+    </w:lvl>
+    <w:lvl w:ilvl="3">
+      <w:numFmt w:val="decimal"/>
+      <w:lvlText w:val=""/>
+      <w:lvlJc w:val="left"/>
+      <w:pPr>
+        <w:ind w:left="0" w:firstLine="0"/>
+      </w:pPr>
+    </w:lvl>
+    <w:lvl w:ilvl="4">
+      <w:numFmt w:val="decimal"/>
+      <w:lvlText w:val=""/>
+      <w:lvlJc w:val="left"/>
+      <w:pPr>
+        <w:ind w:left="0" w:firstLine="0"/>
+      </w:pPr>
+    </w:lvl>
+    <w:lvl w:ilvl="5">
+      <w:numFmt w:val="decimal"/>
+      <w:lvlText w:val=""/>
+      <w:lvlJc w:val="left"/>
+      <w:pPr>
+        <w:ind w:left="0" w:firstLine="0"/>
+      </w:pPr>
+    </w:lvl>
+    <w:lvl w:ilvl="6">
+      <w:numFmt w:val="decimal"/>
+      <w:lvlText w:val=""/>
+      <w:lvlJc w:val="left"/>
+      <w:pPr>
+        <w:ind w:left="0" w:firstLine="0"/>
+      </w:pPr>
+    </w:lvl>
+    <w:lvl w:ilvl="7">
+      <w:numFmt w:val="decimal"/>
+      <w:lvlText w:val=""/>
+      <w:lvlJc w:val="left"/>
+      <w:pPr>
+        <w:ind w:left="0" w:firstLine="0"/>
+      </w:pPr>
+    </w:lvl>
+    <w:lvl w:ilvl="8">
+      <w:numFmt w:val="decimal"/>
+      <w:lvlText w:val=""/>
+      <w:lvlJc w:val="left"/>
+      <w:pPr>
+        <w:ind w:left="0" w:firstLine="0"/>
+      </w:pPr>
+    </w:lvl>
+  </w:abstractNum>
+  <w:abstractNum w:abstractNumId="2" w15:restartNumberingAfterBreak="0">
+    <w:nsid w:val="682778FA"/>
+    <w:multiLevelType w:val="hybridMultilevel"/>
+    <w:tmpl w:val="B8088D66"/>
+    <w:lvl w:ilvl="0" w:tplc="04090001">
+      <w:start w:val="1"/>
+      <w:numFmt w:val="bullet"/>
+      <w:lvlText w:val=""/>
+      <w:lvlJc w:val="left"/>
+      <w:pPr>
+        <w:ind w:left="720" w:hanging="360"/>
+      </w:pPr>
+      <w:rPr>
+        <w:rFonts w:ascii="Symbol" w:hAnsi="Symbol" w:hint="default"/>
+      </w:rPr>
+    </w:lvl>
+    <w:lvl w:ilvl="1" w:tplc="04090003" w:tentative="1">
+      <w:start w:val="1"/>
+      <w:numFmt w:val="bullet"/>
+      <w:lvlText w:val="o"/>
+      <w:lvlJc w:val="left"/>
+      <w:pPr>
+        <w:ind w:left="1440" w:hanging="360"/>
+      </w:pPr>
+      <w:rPr>
+        <w:rFonts w:ascii="Courier New" w:hAnsi="Courier New" w:cs="Courier New" w:hint="default"/>
+      </w:rPr>
+    </w:lvl>
+    <w:lvl w:ilvl="2" w:tplc="04090005" w:tentative="1">
+      <w:start w:val="1"/>
+      <w:numFmt w:val="bullet"/>
+      <w:lvlText w:val=""/>
+      <w:lvlJc w:val="left"/>
+      <w:pPr>
+        <w:ind w:left="2160" w:hanging="360"/>
+      </w:pPr>
+      <w:rPr>
+        <w:rFonts w:ascii="Wingdings" w:hAnsi="Wingdings" w:hint="default"/>
+      </w:rPr>
+    </w:lvl>
+    <w:lvl w:ilvl="3" w:tplc="04090001" w:tentative="1">
+      <w:start w:val="1"/>
+      <w:numFmt w:val="bullet"/>
+      <w:lvlText w:val=""/>
+      <w:lvlJc w:val="left"/>
+      <w:pPr>
+        <w:ind w:left="2880" w:hanging="360"/>
+      </w:pPr>
+      <w:rPr>
+        <w:rFonts w:ascii="Symbol" w:hAnsi="Symbol" w:hint="default"/>
+      </w:rPr>
+    </w:lvl>
+    <w:lvl w:ilvl="4" w:tplc="04090003" w:tentative="1">
+      <w:start w:val="1"/>
+      <w:numFmt w:val="bullet"/>
+      <w:lvlText w:val="o"/>
+      <w:lvlJc w:val="left"/>
+      <w:pPr>
+        <w:ind w:left="3600" w:hanging="360"/>
+      </w:pPr>
+      <w:rPr>
+        <w:rFonts w:ascii="Courier New" w:hAnsi="Courier New" w:cs="Courier New" w:hint="default"/>
+      </w:rPr>
+    </w:lvl>
+    <w:lvl w:ilvl="5" w:tplc="04090005" w:tentative="1">
+      <w:start w:val="1"/>
+      <w:numFmt w:val="bullet"/>
+      <w:lvlText w:val=""/>
+      <w:lvlJc w:val="left"/>
+      <w:pPr>
+        <w:ind w:left="4320" w:hanging="360"/>
+      </w:pPr>
+      <w:rPr>
+        <w:rFonts w:ascii="Wingdings" w:hAnsi="Wingdings" w:hint="default"/>
+      </w:rPr>
+    </w:lvl>
+    <w:lvl w:ilvl="6" w:tplc="04090001" w:tentative="1">
+      <w:start w:val="1"/>
+      <w:numFmt w:val="bullet"/>
+      <w:lvlText w:val=""/>
+      <w:lvlJc w:val="left"/>
+      <w:pPr>
+        <w:ind w:left="5040" w:hanging="360"/>
+      </w:pPr>
+      <w:rPr>
+        <w:rFonts w:ascii="Symbol" w:hAnsi="Symbol" w:hint="default"/>
+      </w:rPr>
+    </w:lvl>
+    <w:lvl w:ilvl="7" w:tplc="04090003" w:tentative="1">
+      <w:start w:val="1"/>
+      <w:numFmt w:val="bullet"/>
+      <w:lvlText w:val="o"/>
+      <w:lvlJc w:val="left"/>
+      <w:pPr>
+        <w:ind w:left="5760" w:hanging="360"/>
+      </w:pPr>
+      <w:rPr>
+        <w:rFonts w:ascii="Courier New" w:hAnsi="Courier New" w:cs="Courier New" w:hint="default"/>
+      </w:rPr>
+    </w:lvl>
+    <w:lvl w:ilvl="8" w:tplc="04090005" w:tentative="1">
+      <w:start w:val="1"/>
+      <w:numFmt w:val="bullet"/>
+      <w:lvlText w:val=""/>
+      <w:lvlJc w:val="left"/>
+      <w:pPr>
+        <w:ind w:left="6480" w:hanging="360"/>
+      </w:pPr>
+      <w:rPr>
+        <w:rFonts w:ascii="Wingdings" w:hAnsi="Wingdings" w:hint="default"/>
+      </w:rPr>
+    </w:lvl>
+  </w:abstractNum>
+  <w:num w:numId="1">
+    <w:abstractNumId w:val="1"/>
+    <w:lvlOverride w:ilvl="0"/>
+    <w:lvlOverride w:ilvl="1"/>
+    <w:lvlOverride w:ilvl="2"/>
+    <w:lvlOverride w:ilvl="3"/>
+    <w:lvlOverride w:ilvl="4"/>
+    <w:lvlOverride w:ilvl="5"/>
+    <w:lvlOverride w:ilvl="6"/>
+    <w:lvlOverride w:ilvl="7"/>
+    <w:lvlOverride w:ilvl="8"/>
+  </w:num>
+  <w:num w:numId="2">
+    <w:abstractNumId w:val="0"/>
+    <w:lvlOverride w:ilvl="0"/>
+    <w:lvlOverride w:ilvl="1"/>
+    <w:lvlOverride w:ilvl="2"/>
+    <w:lvlOverride w:ilvl="3"/>
+    <w:lvlOverride w:ilvl="4"/>
+    <w:lvlOverride w:ilvl="5"/>
+    <w:lvlOverride w:ilvl="6"/>
+    <w:lvlOverride w:ilvl="7"/>
+    <w:lvlOverride w:ilvl="8"/>
+  </w:num>
+  <w:num w:numId="3">
+    <w:abstractNumId w:val="0"/>
+  </w:num>
+  <w:num w:numId="4">
+    <w:abstractNumId w:val="2"/>
+  </w:num>
+</w:numbering>
 </file>
 
 <file path=word/styles.xml><?xml version="1.0" encoding="utf-8"?>
@@ -626,7 +1737,6 @@
   <w:style w:type="character" w:default="1" w:styleId="DefaultParagraphFont">
     <w:name w:val="Default Paragraph Font"/>
     <w:uiPriority w:val="1"/>
-    <w:semiHidden/>
     <w:unhideWhenUsed/>
   </w:style>
   <w:style w:type="table" w:default="1" w:styleId="TableNormal">
@@ -649,6 +1759,17 @@
     <w:uiPriority w:val="99"/>
     <w:semiHidden/>
     <w:unhideWhenUsed/>
+  </w:style>
+  <w:style w:type="paragraph" w:styleId="ListParagraph">
+    <w:name w:val="List Paragraph"/>
+    <w:basedOn w:val="Normal"/>
+    <w:uiPriority w:val="34"/>
+    <w:qFormat/>
+    <w:rsid w:val="006A4AE5"/>
+    <w:pPr>
+      <w:ind w:left="720"/>
+      <w:contextualSpacing/>
+    </w:pPr>
   </w:style>
 </w:styles>
 </file>

</xml_diff>